<commit_message>
Minor changes in the documentation
Signed-off-by: Ashwin Vasani <akvasani@asu.edu>
</commit_message>
<xml_diff>
--- a/CSE591_WebBoard_ProjectProposal_RSA.docx
+++ b/CSE591_WebBoard_ProjectProposal_RSA.docx
@@ -256,19 +256,11 @@
       <w:pPr>
         <w:jc w:val="both"/>
       </w:pPr>
-      <w:proofErr w:type="gramStart"/>
-      <w:r>
-        <w:rPr>
-          <w:sz w:val="22"/>
-        </w:rPr>
-        <w:t>of</w:t>
-      </w:r>
-      <w:proofErr w:type="gramEnd"/>
-      <w:r>
-        <w:rPr>
-          <w:sz w:val="22"/>
-        </w:rPr>
-        <w:t xml:space="preserve"> </w:t>
+      <w:r>
+        <w:rPr>
+          <w:sz w:val="22"/>
+        </w:rPr>
+        <w:t xml:space="preserve">of </w:t>
       </w:r>
       <w:r>
         <w:rPr>
@@ -1473,7 +1465,6 @@
     <w:p>
       <w:pPr>
         <w:spacing w:after="120"/>
-        <w:jc w:val="both"/>
         <w:rPr>
           <w:b/>
           <w:smallCaps/>
@@ -3118,6 +3109,12 @@
     </w:p>
     <w:p>
       <w:pPr>
+        <w:ind w:left="720"/>
+        <w:jc w:val="left"/>
+      </w:pPr>
+    </w:p>
+    <w:p>
+      <w:pPr>
         <w:pStyle w:val="ListParagraph"/>
         <w:numPr>
           <w:ilvl w:val="0"/>
@@ -3135,6 +3132,7 @@
           <w:b/>
           <w:sz w:val="22"/>
         </w:rPr>
+        <w:lastRenderedPageBreak/>
         <w:t>Project Timeline</w:t>
       </w:r>
     </w:p>
@@ -3153,7 +3151,6 @@
           <w:noProof/>
           <w:sz w:val="22"/>
         </w:rPr>
-        <w:lastRenderedPageBreak/>
         <w:drawing>
           <wp:anchor distT="57150" distB="57150" distL="57150" distR="57150" simplePos="0" relativeHeight="251662336" behindDoc="0" locked="0" layoutInCell="0" allowOverlap="0">
             <wp:simplePos x="0" y="0"/>
@@ -3994,7 +3991,6 @@
           <w:smallCaps/>
           <w:sz w:val="24"/>
         </w:rPr>
-        <w:lastRenderedPageBreak/>
         <w:t>References</w:t>
       </w:r>
     </w:p>
@@ -4275,7 +4271,7 @@
           <w:rFonts w:asciiTheme="majorHAnsi" w:hAnsiTheme="majorHAnsi"/>
           <w:noProof/>
         </w:rPr>
-        <w:t>1</w:t>
+        <w:t>2</w:t>
       </w:r>
     </w:fldSimple>
   </w:p>
@@ -6634,7 +6630,7 @@
   <a:extraClrSchemeLst/>
   <a:extLst>
     <a:ext uri="{05A4C25C-085E-4340-85A3-A5531E510DB2}">
-      <thm15:themeFamily xmlns:thm15="http://schemas.microsoft.com/office/thememl/2012/main" xmlns="" name="Office Theme" id="{62F939B6-93AF-4DB8-9C6B-D6C7DFDC589F}" vid="{4A3C46E8-61CC-4603-A589-7422A47A8E4A}"/>
+      <thm15:themeFamily xmlns="" xmlns:thm15="http://schemas.microsoft.com/office/thememl/2012/main" name="Office Theme" id="{62F939B6-93AF-4DB8-9C6B-D6C7DFDC589F}" vid="{4A3C46E8-61CC-4603-A589-7422A47A8E4A}"/>
     </a:ext>
   </a:extLst>
 </a:theme>

</xml_diff>